<commit_message>
ajout du NI a mathmath
</commit_message>
<xml_diff>
--- a/Calculs-de-prestations.docx
+++ b/Calculs-de-prestations.docx
@@ -150,24 +150,16 @@
         </w:rPr>
         <w:t>(</w:t>
       </w:r>
-      <w:proofErr w:type="spellStart"/>
-      <w:r>
-        <w:rPr>
-          <w:rFonts w:ascii="Times New Roman" w:hAnsi="Times New Roman" w:cs="Times New Roman"/>
-          <w:sz w:val="24"/>
-          <w:szCs w:val="24"/>
-        </w:rPr>
-        <w:t>Mathia-orlown</w:t>
-      </w:r>
-      <w:proofErr w:type="spellEnd"/>
-      <w:r>
-        <w:rPr>
-          <w:rFonts w:ascii="Times New Roman" w:hAnsi="Times New Roman" w:cs="Times New Roman"/>
-          <w:sz w:val="24"/>
-          <w:szCs w:val="24"/>
-        </w:rPr>
-        <w:t xml:space="preserve"> Giga</w:t>
-      </w:r>
+      <w:r>
+        <w:rPr>
+          <w:rFonts w:ascii="Times New Roman" w:hAnsi="Times New Roman" w:cs="Times New Roman"/>
+          <w:sz w:val="24"/>
+          <w:szCs w:val="24"/>
+        </w:rPr>
+        <w:t>111255906</w:t>
+      </w:r>
+      <w:bookmarkStart w:id="0" w:name="_GoBack"/>
+      <w:bookmarkEnd w:id="0"/>
       <w:r>
         <w:rPr>
           <w:rFonts w:ascii="Times New Roman" w:hAnsi="Times New Roman" w:cs="Times New Roman"/>
@@ -680,8 +672,6 @@
         </w:rPr>
         <w:t xml:space="preserve">Tel qu’indiqué dans les sous-titres des calculs, Virginie aura des remplacements de revenus de plusieurs sources différentes. D’abord, elle recevra évidemment sa rente du RRQ. Toutefois, comme notre amie a pris sa retraite avant d’atteindre l’ANR de 65 ans, elle voit sa rente être réduite. </w:t>
       </w:r>
-      <w:bookmarkStart w:id="0" w:name="_GoBack"/>
-      <w:bookmarkEnd w:id="0"/>
     </w:p>
     <w:sectPr>
       <w:pgSz w:w="12240" w:h="15840"/>

</xml_diff>